<commit_message>
Functioneel ontwerp update klein
</commit_message>
<xml_diff>
--- a/Documentatie/200108 BR Sjabloon Functioneel ontwerp.docx
+++ b/Documentatie/200108 BR Sjabloon Functioneel ontwerp.docx
@@ -1,6 +1,6 @@
 
 <file path=word/document.xml><?xml version="1.0" encoding="utf-8"?>
-<w:document xmlns:wpc="http://schemas.microsoft.com/office/word/2010/wordprocessingCanvas" xmlns:cx="http://schemas.microsoft.com/office/drawing/2014/chartex" xmlns:cx1="http://schemas.microsoft.com/office/drawing/2015/9/8/chartex" xmlns:cx2="http://schemas.microsoft.com/office/drawing/2015/10/21/chartex" xmlns:cx3="http://schemas.microsoft.com/office/drawing/2016/5/9/chartex" xmlns:cx4="http://schemas.microsoft.com/office/drawing/2016/5/10/chartex" xmlns:cx5="http://schemas.microsoft.com/office/drawing/2016/5/11/chartex" xmlns:cx6="http://schemas.microsoft.com/office/drawing/2016/5/12/chartex" xmlns:cx7="http://schemas.microsoft.com/office/drawing/2016/5/13/chartex" xmlns:cx8="http://schemas.microsoft.com/office/drawing/2016/5/14/chartex" xmlns:mc="http://schemas.openxmlformats.org/markup-compatibility/2006" xmlns:aink="http://schemas.microsoft.com/office/drawing/2016/ink" xmlns:am3d="http://schemas.microsoft.com/office/drawing/2017/model3d" xmlns:o="urn:schemas-microsoft-com:office:office" xmlns:r="http://schemas.openxmlformats.org/officeDocument/2006/relationships" xmlns:m="http://schemas.openxmlformats.org/officeDocument/2006/math" xmlns:v="urn:schemas-microsoft-com:vml" xmlns:wp14="http://schemas.microsoft.com/office/word/2010/wordprocessingDrawing" xmlns:wp="http://schemas.openxmlformats.org/drawingml/2006/wordprocessingDrawing" xmlns:w10="urn:schemas-microsoft-com:office:word" xmlns:w="http://schemas.openxmlformats.org/wordprocessingml/2006/main" xmlns:w14="http://schemas.microsoft.com/office/word/2010/wordml" xmlns:w15="http://schemas.microsoft.com/office/word/2012/wordml" xmlns:w16cex="http://schemas.microsoft.com/office/word/2018/wordml/cex" xmlns:w16cid="http://schemas.microsoft.com/office/word/2016/wordml/cid" xmlns:w16="http://schemas.microsoft.com/office/word/2018/wordml" xmlns:w16sdtdh="http://schemas.microsoft.com/office/word/2020/wordml/sdtdatahash" xmlns:w16se="http://schemas.microsoft.com/office/word/2015/wordml/symex" xmlns:wpg="http://schemas.microsoft.com/office/word/2010/wordprocessingGroup" xmlns:wpi="http://schemas.microsoft.com/office/word/2010/wordprocessingInk" xmlns:wne="http://schemas.microsoft.com/office/word/2006/wordml" xmlns:wps="http://schemas.microsoft.com/office/word/2010/wordprocessingShape" mc:Ignorable="w14 w15 w16se w16cid w16 w16cex w16sdtdh wp14">
+<w:document xmlns:wpc="http://schemas.microsoft.com/office/word/2010/wordprocessingCanvas" xmlns:cx="http://schemas.microsoft.com/office/drawing/2014/chartex" xmlns:cx1="http://schemas.microsoft.com/office/drawing/2015/9/8/chartex" xmlns:cx2="http://schemas.microsoft.com/office/drawing/2015/10/21/chartex" xmlns:cx3="http://schemas.microsoft.com/office/drawing/2016/5/9/chartex" xmlns:cx4="http://schemas.microsoft.com/office/drawing/2016/5/10/chartex" xmlns:cx5="http://schemas.microsoft.com/office/drawing/2016/5/11/chartex" xmlns:cx6="http://schemas.microsoft.com/office/drawing/2016/5/12/chartex" xmlns:cx7="http://schemas.microsoft.com/office/drawing/2016/5/13/chartex" xmlns:cx8="http://schemas.microsoft.com/office/drawing/2016/5/14/chartex" xmlns:mc="http://schemas.openxmlformats.org/markup-compatibility/2006" xmlns:aink="http://schemas.microsoft.com/office/drawing/2016/ink" xmlns:am3d="http://schemas.microsoft.com/office/drawing/2017/model3d" xmlns:o="urn:schemas-microsoft-com:office:office" xmlns:r="http://schemas.openxmlformats.org/officeDocument/2006/relationships" xmlns:m="http://schemas.openxmlformats.org/officeDocument/2006/math" xmlns:v="urn:schemas-microsoft-com:vml" xmlns:wp14="http://schemas.microsoft.com/office/word/2010/wordprocessingDrawing" xmlns:wp="http://schemas.openxmlformats.org/drawingml/2006/wordprocessingDrawing" xmlns:w10="urn:schemas-microsoft-com:office:word" xmlns:w="http://schemas.openxmlformats.org/wordprocessingml/2006/main" xmlns:w14="http://schemas.microsoft.com/office/word/2010/wordml" xmlns:w15="http://schemas.microsoft.com/office/word/2012/wordml" xmlns:w16cex="http://schemas.microsoft.com/office/word/2018/wordml/cex" xmlns:w16cid="http://schemas.microsoft.com/office/word/2016/wordml/cid" xmlns:w16="http://schemas.microsoft.com/office/word/2018/wordml" xmlns:w16se="http://schemas.microsoft.com/office/word/2015/wordml/symex" xmlns:wpg="http://schemas.microsoft.com/office/word/2010/wordprocessingGroup" xmlns:wpi="http://schemas.microsoft.com/office/word/2010/wordprocessingInk" xmlns:wne="http://schemas.microsoft.com/office/word/2006/wordml" xmlns:wps="http://schemas.microsoft.com/office/word/2010/wordprocessingShape" mc:Ignorable="w14 w15 w16se w16cid w16 w16cex wp14">
   <w:body>
     <w:p>
       <w:pPr>
@@ -165,23 +165,7 @@
               <w:sdtEndPr/>
               <w:sdtContent>
                 <w:r>
-                  <w:t xml:space="preserve">Sebastiaan </w:t>
-                </w:r>
-                <w:proofErr w:type="spellStart"/>
-                <w:r>
-                  <w:t>Verhappen</w:t>
-                </w:r>
-                <w:proofErr w:type="spellEnd"/>
-                <w:r>
-                  <w:t xml:space="preserve">, Steven Bosch, Bram Meeuwissen, </w:t>
-                </w:r>
-                <w:proofErr w:type="spellStart"/>
-                <w:r>
-                  <w:t>Juriën</w:t>
-                </w:r>
-                <w:proofErr w:type="spellEnd"/>
-                <w:r>
-                  <w:t xml:space="preserve"> Braat</w:t>
+                  <w:t>Sebastiaan Verhappen, Steven Bosch, Bram Meeuwissen, Juriën Braat</w:t>
                 </w:r>
               </w:sdtContent>
             </w:sdt>
@@ -386,13 +370,8 @@
               <w:pStyle w:val="Geenafstand"/>
               <w:cnfStyle w:val="000000100000" w:firstRow="0" w:lastRow="0" w:firstColumn="0" w:lastColumn="0" w:oddVBand="0" w:evenVBand="0" w:oddHBand="1" w:evenHBand="0" w:firstRowFirstColumn="0" w:firstRowLastColumn="0" w:lastRowFirstColumn="0" w:lastRowLastColumn="0"/>
             </w:pPr>
-            <w:proofErr w:type="spellStart"/>
             <w:r>
-              <w:t>Juriën</w:t>
-            </w:r>
-            <w:proofErr w:type="spellEnd"/>
-            <w:r>
-              <w:t xml:space="preserve"> Braat</w:t>
+              <w:t>Juriën Braat</w:t>
             </w:r>
           </w:p>
         </w:tc>
@@ -2072,21 +2051,16 @@
         <w:rPr>
           <w:i w:val="0"/>
           <w:iCs/>
-          <w:lang w:val="en-US"/>
         </w:rPr>
       </w:pPr>
       <w:r>
         <w:rPr>
           <w:i w:val="0"/>
           <w:iCs/>
-          <w:lang w:val="en-US"/>
         </w:rPr>
         <w:t xml:space="preserve">Email: </w:t>
       </w:r>
       <w:r>
-        <w:rPr>
-          <w:lang w:val="en-US"/>
-        </w:rPr>
         <w:t>s.v.gemert@roc-teraa.nl</w:t>
       </w:r>
     </w:p>
@@ -2596,127 +2570,22 @@
           </wp:inline>
         </w:drawing>
       </w:r>
+      <w:bookmarkStart w:id="19" w:name="_Toc2080265"/>
+      <w:r>
+        <w:br w:type="page"/>
+      </w:r>
     </w:p>
     <w:p>
       <w:pPr>
-        <w:spacing w:after="0"/>
-        <w:jc w:val="center"/>
-      </w:pPr>
-    </w:p>
-    <w:p>
-      <w:pPr>
         <w:pStyle w:val="Kop1"/>
       </w:pPr>
-      <w:bookmarkStart w:id="19" w:name="_Toc2080262"/>
-      <w:bookmarkStart w:id="20" w:name="_Toc20926724"/>
-      <w:r>
-        <w:t>Navigatiestructuur</w:t>
+      <w:bookmarkStart w:id="20" w:name="_Toc20926725"/>
+      <w:r>
+        <w:lastRenderedPageBreak/>
+        <w:t>Akkoord opdrachtgever</w:t>
       </w:r>
       <w:bookmarkEnd w:id="19"/>
       <w:bookmarkEnd w:id="20"/>
-    </w:p>
-    <w:p>
-      <w:pPr>
-        <w:pStyle w:val="SPLinfo"/>
-        <w:spacing w:after="0"/>
-      </w:pPr>
-      <w:r>
-        <w:t xml:space="preserve">In dit hoofdstuk </w:t>
-      </w:r>
-      <w:r>
-        <w:t>wordt</w:t>
-      </w:r>
-      <w:r>
-        <w:t xml:space="preserve"> </w:t>
-      </w:r>
-      <w:r>
-        <w:t>een schematische weergave van de navigatiestructuur</w:t>
-      </w:r>
-      <w:r>
-        <w:t xml:space="preserve"> weergegeven en</w:t>
-      </w:r>
-      <w:r>
-        <w:t xml:space="preserve"> hoe de gebruiker</w:t>
-      </w:r>
-      <w:r>
-        <w:t xml:space="preserve"> door de applicatie kan navigeren. Hierbij wordt ook aangegeven voor welke actoren dat geldt.</w:t>
-      </w:r>
-    </w:p>
-    <w:p>
-      <w:pPr>
-        <w:keepNext/>
-        <w:spacing w:after="0"/>
-        <w:jc w:val="center"/>
-      </w:pPr>
-      <w:r>
-        <w:rPr>
-          <w:noProof/>
-          <w:lang w:eastAsia="nl-NL"/>
-        </w:rPr>
-        <w:lastRenderedPageBreak/>
-        <w:drawing>
-          <wp:inline distT="0" distB="0" distL="0" distR="0" wp14:anchorId="7C340B25" wp14:editId="01692069">
-            <wp:extent cx="4848225" cy="4211735"/>
-            <wp:effectExtent l="0" t="0" r="0" b="0"/>
-            <wp:docPr id="1" name="Picture 1"/>
-            <wp:cNvGraphicFramePr>
-              <a:graphicFrameLocks xmlns:a="http://schemas.openxmlformats.org/drawingml/2006/main" noChangeAspect="1"/>
-            </wp:cNvGraphicFramePr>
-            <a:graphic xmlns:a="http://schemas.openxmlformats.org/drawingml/2006/main">
-              <a:graphicData uri="http://schemas.openxmlformats.org/drawingml/2006/picture">
-                <pic:pic xmlns:pic="http://schemas.openxmlformats.org/drawingml/2006/picture">
-                  <pic:nvPicPr>
-                    <pic:cNvPr id="1" name=""/>
-                    <pic:cNvPicPr/>
-                  </pic:nvPicPr>
-                  <pic:blipFill>
-                    <a:blip r:embed="rId12"/>
-                    <a:stretch>
-                      <a:fillRect/>
-                    </a:stretch>
-                  </pic:blipFill>
-                  <pic:spPr>
-                    <a:xfrm>
-                      <a:off x="0" y="0"/>
-                      <a:ext cx="4855225" cy="4217816"/>
-                    </a:xfrm>
-                    <a:prstGeom prst="rect">
-                      <a:avLst/>
-                    </a:prstGeom>
-                  </pic:spPr>
-                </pic:pic>
-              </a:graphicData>
-            </a:graphic>
-          </wp:inline>
-        </w:drawing>
-      </w:r>
-    </w:p>
-    <w:p>
-      <w:pPr>
-        <w:spacing w:after="0"/>
-        <w:rPr>
-          <w:rFonts w:asciiTheme="majorHAnsi" w:eastAsiaTheme="majorEastAsia" w:hAnsiTheme="majorHAnsi" w:cstheme="majorBidi"/>
-          <w:color w:val="2F5496" w:themeColor="accent1" w:themeShade="BF"/>
-          <w:sz w:val="32"/>
-          <w:szCs w:val="32"/>
-        </w:rPr>
-      </w:pPr>
-      <w:bookmarkStart w:id="21" w:name="_Toc2080265"/>
-      <w:r>
-        <w:br w:type="page"/>
-      </w:r>
-    </w:p>
-    <w:p>
-      <w:pPr>
-        <w:pStyle w:val="Kop1"/>
-      </w:pPr>
-      <w:bookmarkStart w:id="22" w:name="_Toc20926725"/>
-      <w:r>
-        <w:lastRenderedPageBreak/>
-        <w:t>Akkoord opdrachtgever</w:t>
-      </w:r>
-      <w:bookmarkEnd w:id="21"/>
-      <w:bookmarkEnd w:id="22"/>
     </w:p>
     <w:p>
       <w:pPr>
@@ -2824,10 +2693,10 @@
       </w:pPr>
     </w:p>
     <w:sectPr>
-      <w:headerReference w:type="default" r:id="rId13"/>
-      <w:footerReference w:type="even" r:id="rId14"/>
-      <w:footerReference w:type="default" r:id="rId15"/>
-      <w:footerReference w:type="first" r:id="rId16"/>
+      <w:headerReference w:type="default" r:id="rId12"/>
+      <w:footerReference w:type="even" r:id="rId13"/>
+      <w:footerReference w:type="default" r:id="rId14"/>
+      <w:footerReference w:type="first" r:id="rId15"/>
       <w:pgSz w:w="11906" w:h="16838"/>
       <w:pgMar w:top="1417" w:right="1417" w:bottom="1417" w:left="1417" w:header="708" w:footer="708" w:gutter="0"/>
       <w:cols w:space="708"/>
@@ -2838,7 +2707,7 @@
 </file>
 
 <file path=word/endnotes.xml><?xml version="1.0" encoding="utf-8"?>
-<w:endnotes xmlns:wpc="http://schemas.microsoft.com/office/word/2010/wordprocessingCanvas" xmlns:cx="http://schemas.microsoft.com/office/drawing/2014/chartex" xmlns:cx1="http://schemas.microsoft.com/office/drawing/2015/9/8/chartex" xmlns:cx2="http://schemas.microsoft.com/office/drawing/2015/10/21/chartex" xmlns:cx3="http://schemas.microsoft.com/office/drawing/2016/5/9/chartex" xmlns:cx4="http://schemas.microsoft.com/office/drawing/2016/5/10/chartex" xmlns:cx5="http://schemas.microsoft.com/office/drawing/2016/5/11/chartex" xmlns:cx6="http://schemas.microsoft.com/office/drawing/2016/5/12/chartex" xmlns:cx7="http://schemas.microsoft.com/office/drawing/2016/5/13/chartex" xmlns:cx8="http://schemas.microsoft.com/office/drawing/2016/5/14/chartex" xmlns:mc="http://schemas.openxmlformats.org/markup-compatibility/2006" xmlns:aink="http://schemas.microsoft.com/office/drawing/2016/ink" xmlns:am3d="http://schemas.microsoft.com/office/drawing/2017/model3d" xmlns:o="urn:schemas-microsoft-com:office:office" xmlns:r="http://schemas.openxmlformats.org/officeDocument/2006/relationships" xmlns:m="http://schemas.openxmlformats.org/officeDocument/2006/math" xmlns:v="urn:schemas-microsoft-com:vml" xmlns:wp14="http://schemas.microsoft.com/office/word/2010/wordprocessingDrawing" xmlns:wp="http://schemas.openxmlformats.org/drawingml/2006/wordprocessingDrawing" xmlns:w10="urn:schemas-microsoft-com:office:word" xmlns:w="http://schemas.openxmlformats.org/wordprocessingml/2006/main" xmlns:w14="http://schemas.microsoft.com/office/word/2010/wordml" xmlns:w15="http://schemas.microsoft.com/office/word/2012/wordml" xmlns:w16cex="http://schemas.microsoft.com/office/word/2018/wordml/cex" xmlns:w16cid="http://schemas.microsoft.com/office/word/2016/wordml/cid" xmlns:w16="http://schemas.microsoft.com/office/word/2018/wordml" xmlns:w16sdtdh="http://schemas.microsoft.com/office/word/2020/wordml/sdtdatahash" xmlns:w16se="http://schemas.microsoft.com/office/word/2015/wordml/symex" xmlns:wpg="http://schemas.microsoft.com/office/word/2010/wordprocessingGroup" xmlns:wpi="http://schemas.microsoft.com/office/word/2010/wordprocessingInk" xmlns:wne="http://schemas.microsoft.com/office/word/2006/wordml" xmlns:wps="http://schemas.microsoft.com/office/word/2010/wordprocessingShape" mc:Ignorable="w14 w15 w16se w16cid w16 w16cex w16sdtdh wp14">
+<w:endnotes xmlns:wpc="http://schemas.microsoft.com/office/word/2010/wordprocessingCanvas" xmlns:cx="http://schemas.microsoft.com/office/drawing/2014/chartex" xmlns:cx1="http://schemas.microsoft.com/office/drawing/2015/9/8/chartex" xmlns:cx2="http://schemas.microsoft.com/office/drawing/2015/10/21/chartex" xmlns:cx3="http://schemas.microsoft.com/office/drawing/2016/5/9/chartex" xmlns:cx4="http://schemas.microsoft.com/office/drawing/2016/5/10/chartex" xmlns:cx5="http://schemas.microsoft.com/office/drawing/2016/5/11/chartex" xmlns:cx6="http://schemas.microsoft.com/office/drawing/2016/5/12/chartex" xmlns:cx7="http://schemas.microsoft.com/office/drawing/2016/5/13/chartex" xmlns:cx8="http://schemas.microsoft.com/office/drawing/2016/5/14/chartex" xmlns:mc="http://schemas.openxmlformats.org/markup-compatibility/2006" xmlns:aink="http://schemas.microsoft.com/office/drawing/2016/ink" xmlns:am3d="http://schemas.microsoft.com/office/drawing/2017/model3d" xmlns:o="urn:schemas-microsoft-com:office:office" xmlns:r="http://schemas.openxmlformats.org/officeDocument/2006/relationships" xmlns:m="http://schemas.openxmlformats.org/officeDocument/2006/math" xmlns:v="urn:schemas-microsoft-com:vml" xmlns:wp14="http://schemas.microsoft.com/office/word/2010/wordprocessingDrawing" xmlns:wp="http://schemas.openxmlformats.org/drawingml/2006/wordprocessingDrawing" xmlns:w10="urn:schemas-microsoft-com:office:word" xmlns:w="http://schemas.openxmlformats.org/wordprocessingml/2006/main" xmlns:w14="http://schemas.microsoft.com/office/word/2010/wordml" xmlns:w15="http://schemas.microsoft.com/office/word/2012/wordml" xmlns:w16cex="http://schemas.microsoft.com/office/word/2018/wordml/cex" xmlns:w16cid="http://schemas.microsoft.com/office/word/2016/wordml/cid" xmlns:w16="http://schemas.microsoft.com/office/word/2018/wordml" xmlns:w16se="http://schemas.microsoft.com/office/word/2015/wordml/symex" xmlns:wpg="http://schemas.microsoft.com/office/word/2010/wordprocessingGroup" xmlns:wpi="http://schemas.microsoft.com/office/word/2010/wordprocessingInk" xmlns:wne="http://schemas.microsoft.com/office/word/2006/wordml" xmlns:wps="http://schemas.microsoft.com/office/word/2010/wordprocessingShape" mc:Ignorable="w14 w15 w16se w16cid w16 w16cex wp14">
   <w:endnote w:type="separator" w:id="-1">
     <w:p>
       <w:pPr>
@@ -2863,7 +2732,7 @@
 </file>
 
 <file path=word/footer1.xml><?xml version="1.0" encoding="utf-8"?>
-<w:ftr xmlns:wpc="http://schemas.microsoft.com/office/word/2010/wordprocessingCanvas" xmlns:cx="http://schemas.microsoft.com/office/drawing/2014/chartex" xmlns:cx1="http://schemas.microsoft.com/office/drawing/2015/9/8/chartex" xmlns:cx2="http://schemas.microsoft.com/office/drawing/2015/10/21/chartex" xmlns:cx3="http://schemas.microsoft.com/office/drawing/2016/5/9/chartex" xmlns:cx4="http://schemas.microsoft.com/office/drawing/2016/5/10/chartex" xmlns:cx5="http://schemas.microsoft.com/office/drawing/2016/5/11/chartex" xmlns:cx6="http://schemas.microsoft.com/office/drawing/2016/5/12/chartex" xmlns:cx7="http://schemas.microsoft.com/office/drawing/2016/5/13/chartex" xmlns:cx8="http://schemas.microsoft.com/office/drawing/2016/5/14/chartex" xmlns:mc="http://schemas.openxmlformats.org/markup-compatibility/2006" xmlns:aink="http://schemas.microsoft.com/office/drawing/2016/ink" xmlns:am3d="http://schemas.microsoft.com/office/drawing/2017/model3d" xmlns:o="urn:schemas-microsoft-com:office:office" xmlns:r="http://schemas.openxmlformats.org/officeDocument/2006/relationships" xmlns:m="http://schemas.openxmlformats.org/officeDocument/2006/math" xmlns:v="urn:schemas-microsoft-com:vml" xmlns:wp14="http://schemas.microsoft.com/office/word/2010/wordprocessingDrawing" xmlns:wp="http://schemas.openxmlformats.org/drawingml/2006/wordprocessingDrawing" xmlns:w10="urn:schemas-microsoft-com:office:word" xmlns:w="http://schemas.openxmlformats.org/wordprocessingml/2006/main" xmlns:w14="http://schemas.microsoft.com/office/word/2010/wordml" xmlns:w15="http://schemas.microsoft.com/office/word/2012/wordml" xmlns:w16cex="http://schemas.microsoft.com/office/word/2018/wordml/cex" xmlns:w16cid="http://schemas.microsoft.com/office/word/2016/wordml/cid" xmlns:w16="http://schemas.microsoft.com/office/word/2018/wordml" xmlns:w16sdtdh="http://schemas.microsoft.com/office/word/2020/wordml/sdtdatahash" xmlns:w16se="http://schemas.microsoft.com/office/word/2015/wordml/symex" xmlns:wpg="http://schemas.microsoft.com/office/word/2010/wordprocessingGroup" xmlns:wpi="http://schemas.microsoft.com/office/word/2010/wordprocessingInk" xmlns:wne="http://schemas.microsoft.com/office/word/2006/wordml" xmlns:wps="http://schemas.microsoft.com/office/word/2010/wordprocessingShape" mc:Ignorable="w14 w15 w16se w16cid w16 w16cex w16sdtdh wp14">
+<w:ftr xmlns:wpc="http://schemas.microsoft.com/office/word/2010/wordprocessingCanvas" xmlns:cx="http://schemas.microsoft.com/office/drawing/2014/chartex" xmlns:cx1="http://schemas.microsoft.com/office/drawing/2015/9/8/chartex" xmlns:cx2="http://schemas.microsoft.com/office/drawing/2015/10/21/chartex" xmlns:cx3="http://schemas.microsoft.com/office/drawing/2016/5/9/chartex" xmlns:cx4="http://schemas.microsoft.com/office/drawing/2016/5/10/chartex" xmlns:cx5="http://schemas.microsoft.com/office/drawing/2016/5/11/chartex" xmlns:cx6="http://schemas.microsoft.com/office/drawing/2016/5/12/chartex" xmlns:cx7="http://schemas.microsoft.com/office/drawing/2016/5/13/chartex" xmlns:cx8="http://schemas.microsoft.com/office/drawing/2016/5/14/chartex" xmlns:mc="http://schemas.openxmlformats.org/markup-compatibility/2006" xmlns:aink="http://schemas.microsoft.com/office/drawing/2016/ink" xmlns:am3d="http://schemas.microsoft.com/office/drawing/2017/model3d" xmlns:o="urn:schemas-microsoft-com:office:office" xmlns:r="http://schemas.openxmlformats.org/officeDocument/2006/relationships" xmlns:m="http://schemas.openxmlformats.org/officeDocument/2006/math" xmlns:v="urn:schemas-microsoft-com:vml" xmlns:wp14="http://schemas.microsoft.com/office/word/2010/wordprocessingDrawing" xmlns:wp="http://schemas.openxmlformats.org/drawingml/2006/wordprocessingDrawing" xmlns:w10="urn:schemas-microsoft-com:office:word" xmlns:w="http://schemas.openxmlformats.org/wordprocessingml/2006/main" xmlns:w14="http://schemas.microsoft.com/office/word/2010/wordml" xmlns:w15="http://schemas.microsoft.com/office/word/2012/wordml" xmlns:w16cex="http://schemas.microsoft.com/office/word/2018/wordml/cex" xmlns:w16cid="http://schemas.microsoft.com/office/word/2016/wordml/cid" xmlns:w16="http://schemas.microsoft.com/office/word/2018/wordml" xmlns:w16se="http://schemas.microsoft.com/office/word/2015/wordml/symex" xmlns:wpg="http://schemas.microsoft.com/office/word/2010/wordprocessingGroup" xmlns:wpi="http://schemas.microsoft.com/office/word/2010/wordprocessingInk" xmlns:wne="http://schemas.microsoft.com/office/word/2006/wordml" xmlns:wps="http://schemas.microsoft.com/office/word/2010/wordprocessingShape" mc:Ignorable="w14 w15 w16se w16cid w16 w16cex wp14">
   <w:p>
     <w:pPr>
       <w:pStyle w:val="Voettekst"/>
@@ -3006,7 +2875,7 @@
             </wp:anchor>
           </w:drawing>
         </mc:Choice>
-        <mc:Fallback>
+        <mc:Fallback xmlns:w16sdtdh="http://schemas.microsoft.com/office/word/2020/wordml/sdtdatahash">
           <w:pict>
             <v:shapetype w14:anchorId="16B7A0EC" id="_x0000_t202" coordsize="21600,21600" o:spt="202" path="m,l,21600r21600,l21600,xe">
               <v:stroke joinstyle="miter"/>
@@ -3202,7 +3071,7 @@
 </file>
 
 <file path=word/footer2.xml><?xml version="1.0" encoding="utf-8"?>
-<w:ftr xmlns:wpc="http://schemas.microsoft.com/office/word/2010/wordprocessingCanvas" xmlns:cx="http://schemas.microsoft.com/office/drawing/2014/chartex" xmlns:cx1="http://schemas.microsoft.com/office/drawing/2015/9/8/chartex" xmlns:cx2="http://schemas.microsoft.com/office/drawing/2015/10/21/chartex" xmlns:cx3="http://schemas.microsoft.com/office/drawing/2016/5/9/chartex" xmlns:cx4="http://schemas.microsoft.com/office/drawing/2016/5/10/chartex" xmlns:cx5="http://schemas.microsoft.com/office/drawing/2016/5/11/chartex" xmlns:cx6="http://schemas.microsoft.com/office/drawing/2016/5/12/chartex" xmlns:cx7="http://schemas.microsoft.com/office/drawing/2016/5/13/chartex" xmlns:cx8="http://schemas.microsoft.com/office/drawing/2016/5/14/chartex" xmlns:mc="http://schemas.openxmlformats.org/markup-compatibility/2006" xmlns:aink="http://schemas.microsoft.com/office/drawing/2016/ink" xmlns:am3d="http://schemas.microsoft.com/office/drawing/2017/model3d" xmlns:o="urn:schemas-microsoft-com:office:office" xmlns:r="http://schemas.openxmlformats.org/officeDocument/2006/relationships" xmlns:m="http://schemas.openxmlformats.org/officeDocument/2006/math" xmlns:v="urn:schemas-microsoft-com:vml" xmlns:wp14="http://schemas.microsoft.com/office/word/2010/wordprocessingDrawing" xmlns:wp="http://schemas.openxmlformats.org/drawingml/2006/wordprocessingDrawing" xmlns:w10="urn:schemas-microsoft-com:office:word" xmlns:w="http://schemas.openxmlformats.org/wordprocessingml/2006/main" xmlns:w14="http://schemas.microsoft.com/office/word/2010/wordml" xmlns:w15="http://schemas.microsoft.com/office/word/2012/wordml" xmlns:w16cex="http://schemas.microsoft.com/office/word/2018/wordml/cex" xmlns:w16cid="http://schemas.microsoft.com/office/word/2016/wordml/cid" xmlns:w16="http://schemas.microsoft.com/office/word/2018/wordml" xmlns:w16sdtdh="http://schemas.microsoft.com/office/word/2020/wordml/sdtdatahash" xmlns:w16se="http://schemas.microsoft.com/office/word/2015/wordml/symex" xmlns:wpg="http://schemas.microsoft.com/office/word/2010/wordprocessingGroup" xmlns:wpi="http://schemas.microsoft.com/office/word/2010/wordprocessingInk" xmlns:wne="http://schemas.microsoft.com/office/word/2006/wordml" xmlns:wps="http://schemas.microsoft.com/office/word/2010/wordprocessingShape" mc:Ignorable="w14 w15 w16se w16cid w16 w16cex w16sdtdh wp14">
+<w:ftr xmlns:wpc="http://schemas.microsoft.com/office/word/2010/wordprocessingCanvas" xmlns:cx="http://schemas.microsoft.com/office/drawing/2014/chartex" xmlns:cx1="http://schemas.microsoft.com/office/drawing/2015/9/8/chartex" xmlns:cx2="http://schemas.microsoft.com/office/drawing/2015/10/21/chartex" xmlns:cx3="http://schemas.microsoft.com/office/drawing/2016/5/9/chartex" xmlns:cx4="http://schemas.microsoft.com/office/drawing/2016/5/10/chartex" xmlns:cx5="http://schemas.microsoft.com/office/drawing/2016/5/11/chartex" xmlns:cx6="http://schemas.microsoft.com/office/drawing/2016/5/12/chartex" xmlns:cx7="http://schemas.microsoft.com/office/drawing/2016/5/13/chartex" xmlns:cx8="http://schemas.microsoft.com/office/drawing/2016/5/14/chartex" xmlns:mc="http://schemas.openxmlformats.org/markup-compatibility/2006" xmlns:aink="http://schemas.microsoft.com/office/drawing/2016/ink" xmlns:am3d="http://schemas.microsoft.com/office/drawing/2017/model3d" xmlns:o="urn:schemas-microsoft-com:office:office" xmlns:r="http://schemas.openxmlformats.org/officeDocument/2006/relationships" xmlns:m="http://schemas.openxmlformats.org/officeDocument/2006/math" xmlns:v="urn:schemas-microsoft-com:vml" xmlns:wp14="http://schemas.microsoft.com/office/word/2010/wordprocessingDrawing" xmlns:wp="http://schemas.openxmlformats.org/drawingml/2006/wordprocessingDrawing" xmlns:w10="urn:schemas-microsoft-com:office:word" xmlns:w="http://schemas.openxmlformats.org/wordprocessingml/2006/main" xmlns:w14="http://schemas.microsoft.com/office/word/2010/wordml" xmlns:w15="http://schemas.microsoft.com/office/word/2012/wordml" xmlns:w16cex="http://schemas.microsoft.com/office/word/2018/wordml/cex" xmlns:w16cid="http://schemas.microsoft.com/office/word/2016/wordml/cid" xmlns:w16="http://schemas.microsoft.com/office/word/2018/wordml" xmlns:w16se="http://schemas.microsoft.com/office/word/2015/wordml/symex" xmlns:wpg="http://schemas.microsoft.com/office/word/2010/wordprocessingGroup" xmlns:wpi="http://schemas.microsoft.com/office/word/2010/wordprocessingInk" xmlns:wne="http://schemas.microsoft.com/office/word/2006/wordml" xmlns:wps="http://schemas.microsoft.com/office/word/2010/wordprocessingShape" mc:Ignorable="w14 w15 w16se w16cid w16 w16cex wp14">
   <w:p>
     <w:pPr>
       <w:pStyle w:val="Voettekst"/>
@@ -3378,7 +3247,7 @@
 </file>
 
 <file path=word/footer3.xml><?xml version="1.0" encoding="utf-8"?>
-<w:ftr xmlns:wpc="http://schemas.microsoft.com/office/word/2010/wordprocessingCanvas" xmlns:cx="http://schemas.microsoft.com/office/drawing/2014/chartex" xmlns:cx1="http://schemas.microsoft.com/office/drawing/2015/9/8/chartex" xmlns:cx2="http://schemas.microsoft.com/office/drawing/2015/10/21/chartex" xmlns:cx3="http://schemas.microsoft.com/office/drawing/2016/5/9/chartex" xmlns:cx4="http://schemas.microsoft.com/office/drawing/2016/5/10/chartex" xmlns:cx5="http://schemas.microsoft.com/office/drawing/2016/5/11/chartex" xmlns:cx6="http://schemas.microsoft.com/office/drawing/2016/5/12/chartex" xmlns:cx7="http://schemas.microsoft.com/office/drawing/2016/5/13/chartex" xmlns:cx8="http://schemas.microsoft.com/office/drawing/2016/5/14/chartex" xmlns:mc="http://schemas.openxmlformats.org/markup-compatibility/2006" xmlns:aink="http://schemas.microsoft.com/office/drawing/2016/ink" xmlns:am3d="http://schemas.microsoft.com/office/drawing/2017/model3d" xmlns:o="urn:schemas-microsoft-com:office:office" xmlns:r="http://schemas.openxmlformats.org/officeDocument/2006/relationships" xmlns:m="http://schemas.openxmlformats.org/officeDocument/2006/math" xmlns:v="urn:schemas-microsoft-com:vml" xmlns:wp14="http://schemas.microsoft.com/office/word/2010/wordprocessingDrawing" xmlns:wp="http://schemas.openxmlformats.org/drawingml/2006/wordprocessingDrawing" xmlns:w10="urn:schemas-microsoft-com:office:word" xmlns:w="http://schemas.openxmlformats.org/wordprocessingml/2006/main" xmlns:w14="http://schemas.microsoft.com/office/word/2010/wordml" xmlns:w15="http://schemas.microsoft.com/office/word/2012/wordml" xmlns:w16cex="http://schemas.microsoft.com/office/word/2018/wordml/cex" xmlns:w16cid="http://schemas.microsoft.com/office/word/2016/wordml/cid" xmlns:w16="http://schemas.microsoft.com/office/word/2018/wordml" xmlns:w16sdtdh="http://schemas.microsoft.com/office/word/2020/wordml/sdtdatahash" xmlns:w16se="http://schemas.microsoft.com/office/word/2015/wordml/symex" xmlns:wpg="http://schemas.microsoft.com/office/word/2010/wordprocessingGroup" xmlns:wpi="http://schemas.microsoft.com/office/word/2010/wordprocessingInk" xmlns:wne="http://schemas.microsoft.com/office/word/2006/wordml" xmlns:wps="http://schemas.microsoft.com/office/word/2010/wordprocessingShape" mc:Ignorable="w14 w15 w16se w16cid w16 w16cex w16sdtdh wp14">
+<w:ftr xmlns:wpc="http://schemas.microsoft.com/office/word/2010/wordprocessingCanvas" xmlns:cx="http://schemas.microsoft.com/office/drawing/2014/chartex" xmlns:cx1="http://schemas.microsoft.com/office/drawing/2015/9/8/chartex" xmlns:cx2="http://schemas.microsoft.com/office/drawing/2015/10/21/chartex" xmlns:cx3="http://schemas.microsoft.com/office/drawing/2016/5/9/chartex" xmlns:cx4="http://schemas.microsoft.com/office/drawing/2016/5/10/chartex" xmlns:cx5="http://schemas.microsoft.com/office/drawing/2016/5/11/chartex" xmlns:cx6="http://schemas.microsoft.com/office/drawing/2016/5/12/chartex" xmlns:cx7="http://schemas.microsoft.com/office/drawing/2016/5/13/chartex" xmlns:cx8="http://schemas.microsoft.com/office/drawing/2016/5/14/chartex" xmlns:mc="http://schemas.openxmlformats.org/markup-compatibility/2006" xmlns:aink="http://schemas.microsoft.com/office/drawing/2016/ink" xmlns:am3d="http://schemas.microsoft.com/office/drawing/2017/model3d" xmlns:o="urn:schemas-microsoft-com:office:office" xmlns:r="http://schemas.openxmlformats.org/officeDocument/2006/relationships" xmlns:m="http://schemas.openxmlformats.org/officeDocument/2006/math" xmlns:v="urn:schemas-microsoft-com:vml" xmlns:wp14="http://schemas.microsoft.com/office/word/2010/wordprocessingDrawing" xmlns:wp="http://schemas.openxmlformats.org/drawingml/2006/wordprocessingDrawing" xmlns:w10="urn:schemas-microsoft-com:office:word" xmlns:w="http://schemas.openxmlformats.org/wordprocessingml/2006/main" xmlns:w14="http://schemas.microsoft.com/office/word/2010/wordml" xmlns:w15="http://schemas.microsoft.com/office/word/2012/wordml" xmlns:w16cex="http://schemas.microsoft.com/office/word/2018/wordml/cex" xmlns:w16cid="http://schemas.microsoft.com/office/word/2016/wordml/cid" xmlns:w16="http://schemas.microsoft.com/office/word/2018/wordml" xmlns:w16se="http://schemas.microsoft.com/office/word/2015/wordml/symex" xmlns:wpg="http://schemas.microsoft.com/office/word/2010/wordprocessingGroup" xmlns:wpi="http://schemas.microsoft.com/office/word/2010/wordprocessingInk" xmlns:wne="http://schemas.microsoft.com/office/word/2006/wordml" xmlns:wps="http://schemas.microsoft.com/office/word/2010/wordprocessingShape" mc:Ignorable="w14 w15 w16se w16cid w16 w16cex wp14">
   <w:p>
     <w:pPr>
       <w:pStyle w:val="Voettekst"/>
@@ -3515,7 +3384,7 @@
             </wp:anchor>
           </w:drawing>
         </mc:Choice>
-        <mc:Fallback>
+        <mc:Fallback xmlns:w16sdtdh="http://schemas.microsoft.com/office/word/2020/wordml/sdtdatahash">
           <w:pict>
             <v:shapetype w14:anchorId="68D8CE32" id="_x0000_t202" coordsize="21600,21600" o:spt="202" path="m,l,21600r21600,l21600,xe">
               <v:stroke joinstyle="miter"/>
@@ -3603,7 +3472,7 @@
 </file>
 
 <file path=word/footnotes.xml><?xml version="1.0" encoding="utf-8"?>
-<w:footnotes xmlns:wpc="http://schemas.microsoft.com/office/word/2010/wordprocessingCanvas" xmlns:cx="http://schemas.microsoft.com/office/drawing/2014/chartex" xmlns:cx1="http://schemas.microsoft.com/office/drawing/2015/9/8/chartex" xmlns:cx2="http://schemas.microsoft.com/office/drawing/2015/10/21/chartex" xmlns:cx3="http://schemas.microsoft.com/office/drawing/2016/5/9/chartex" xmlns:cx4="http://schemas.microsoft.com/office/drawing/2016/5/10/chartex" xmlns:cx5="http://schemas.microsoft.com/office/drawing/2016/5/11/chartex" xmlns:cx6="http://schemas.microsoft.com/office/drawing/2016/5/12/chartex" xmlns:cx7="http://schemas.microsoft.com/office/drawing/2016/5/13/chartex" xmlns:cx8="http://schemas.microsoft.com/office/drawing/2016/5/14/chartex" xmlns:mc="http://schemas.openxmlformats.org/markup-compatibility/2006" xmlns:aink="http://schemas.microsoft.com/office/drawing/2016/ink" xmlns:am3d="http://schemas.microsoft.com/office/drawing/2017/model3d" xmlns:o="urn:schemas-microsoft-com:office:office" xmlns:r="http://schemas.openxmlformats.org/officeDocument/2006/relationships" xmlns:m="http://schemas.openxmlformats.org/officeDocument/2006/math" xmlns:v="urn:schemas-microsoft-com:vml" xmlns:wp14="http://schemas.microsoft.com/office/word/2010/wordprocessingDrawing" xmlns:wp="http://schemas.openxmlformats.org/drawingml/2006/wordprocessingDrawing" xmlns:w10="urn:schemas-microsoft-com:office:word" xmlns:w="http://schemas.openxmlformats.org/wordprocessingml/2006/main" xmlns:w14="http://schemas.microsoft.com/office/word/2010/wordml" xmlns:w15="http://schemas.microsoft.com/office/word/2012/wordml" xmlns:w16cex="http://schemas.microsoft.com/office/word/2018/wordml/cex" xmlns:w16cid="http://schemas.microsoft.com/office/word/2016/wordml/cid" xmlns:w16="http://schemas.microsoft.com/office/word/2018/wordml" xmlns:w16sdtdh="http://schemas.microsoft.com/office/word/2020/wordml/sdtdatahash" xmlns:w16se="http://schemas.microsoft.com/office/word/2015/wordml/symex" xmlns:wpg="http://schemas.microsoft.com/office/word/2010/wordprocessingGroup" xmlns:wpi="http://schemas.microsoft.com/office/word/2010/wordprocessingInk" xmlns:wne="http://schemas.microsoft.com/office/word/2006/wordml" xmlns:wps="http://schemas.microsoft.com/office/word/2010/wordprocessingShape" mc:Ignorable="w14 w15 w16se w16cid w16 w16cex w16sdtdh wp14">
+<w:footnotes xmlns:wpc="http://schemas.microsoft.com/office/word/2010/wordprocessingCanvas" xmlns:cx="http://schemas.microsoft.com/office/drawing/2014/chartex" xmlns:cx1="http://schemas.microsoft.com/office/drawing/2015/9/8/chartex" xmlns:cx2="http://schemas.microsoft.com/office/drawing/2015/10/21/chartex" xmlns:cx3="http://schemas.microsoft.com/office/drawing/2016/5/9/chartex" xmlns:cx4="http://schemas.microsoft.com/office/drawing/2016/5/10/chartex" xmlns:cx5="http://schemas.microsoft.com/office/drawing/2016/5/11/chartex" xmlns:cx6="http://schemas.microsoft.com/office/drawing/2016/5/12/chartex" xmlns:cx7="http://schemas.microsoft.com/office/drawing/2016/5/13/chartex" xmlns:cx8="http://schemas.microsoft.com/office/drawing/2016/5/14/chartex" xmlns:mc="http://schemas.openxmlformats.org/markup-compatibility/2006" xmlns:aink="http://schemas.microsoft.com/office/drawing/2016/ink" xmlns:am3d="http://schemas.microsoft.com/office/drawing/2017/model3d" xmlns:o="urn:schemas-microsoft-com:office:office" xmlns:r="http://schemas.openxmlformats.org/officeDocument/2006/relationships" xmlns:m="http://schemas.openxmlformats.org/officeDocument/2006/math" xmlns:v="urn:schemas-microsoft-com:vml" xmlns:wp14="http://schemas.microsoft.com/office/word/2010/wordprocessingDrawing" xmlns:wp="http://schemas.openxmlformats.org/drawingml/2006/wordprocessingDrawing" xmlns:w10="urn:schemas-microsoft-com:office:word" xmlns:w="http://schemas.openxmlformats.org/wordprocessingml/2006/main" xmlns:w14="http://schemas.microsoft.com/office/word/2010/wordml" xmlns:w15="http://schemas.microsoft.com/office/word/2012/wordml" xmlns:w16cex="http://schemas.microsoft.com/office/word/2018/wordml/cex" xmlns:w16cid="http://schemas.microsoft.com/office/word/2016/wordml/cid" xmlns:w16="http://schemas.microsoft.com/office/word/2018/wordml" xmlns:w16se="http://schemas.microsoft.com/office/word/2015/wordml/symex" xmlns:wpg="http://schemas.microsoft.com/office/word/2010/wordprocessingGroup" xmlns:wpi="http://schemas.microsoft.com/office/word/2010/wordprocessingInk" xmlns:wne="http://schemas.microsoft.com/office/word/2006/wordml" xmlns:wps="http://schemas.microsoft.com/office/word/2010/wordprocessingShape" mc:Ignorable="w14 w15 w16se w16cid w16 w16cex wp14">
   <w:footnote w:type="separator" w:id="-1">
     <w:p>
       <w:pPr>
@@ -3628,7 +3497,7 @@
 </file>
 
 <file path=word/header1.xml><?xml version="1.0" encoding="utf-8"?>
-<w:hdr xmlns:wpc="http://schemas.microsoft.com/office/word/2010/wordprocessingCanvas" xmlns:cx="http://schemas.microsoft.com/office/drawing/2014/chartex" xmlns:cx1="http://schemas.microsoft.com/office/drawing/2015/9/8/chartex" xmlns:cx2="http://schemas.microsoft.com/office/drawing/2015/10/21/chartex" xmlns:cx3="http://schemas.microsoft.com/office/drawing/2016/5/9/chartex" xmlns:cx4="http://schemas.microsoft.com/office/drawing/2016/5/10/chartex" xmlns:cx5="http://schemas.microsoft.com/office/drawing/2016/5/11/chartex" xmlns:cx6="http://schemas.microsoft.com/office/drawing/2016/5/12/chartex" xmlns:cx7="http://schemas.microsoft.com/office/drawing/2016/5/13/chartex" xmlns:cx8="http://schemas.microsoft.com/office/drawing/2016/5/14/chartex" xmlns:mc="http://schemas.openxmlformats.org/markup-compatibility/2006" xmlns:aink="http://schemas.microsoft.com/office/drawing/2016/ink" xmlns:am3d="http://schemas.microsoft.com/office/drawing/2017/model3d" xmlns:o="urn:schemas-microsoft-com:office:office" xmlns:r="http://schemas.openxmlformats.org/officeDocument/2006/relationships" xmlns:m="http://schemas.openxmlformats.org/officeDocument/2006/math" xmlns:v="urn:schemas-microsoft-com:vml" xmlns:wp14="http://schemas.microsoft.com/office/word/2010/wordprocessingDrawing" xmlns:wp="http://schemas.openxmlformats.org/drawingml/2006/wordprocessingDrawing" xmlns:w10="urn:schemas-microsoft-com:office:word" xmlns:w="http://schemas.openxmlformats.org/wordprocessingml/2006/main" xmlns:w14="http://schemas.microsoft.com/office/word/2010/wordml" xmlns:w15="http://schemas.microsoft.com/office/word/2012/wordml" xmlns:w16cex="http://schemas.microsoft.com/office/word/2018/wordml/cex" xmlns:w16cid="http://schemas.microsoft.com/office/word/2016/wordml/cid" xmlns:w16="http://schemas.microsoft.com/office/word/2018/wordml" xmlns:w16sdtdh="http://schemas.microsoft.com/office/word/2020/wordml/sdtdatahash" xmlns:w16se="http://schemas.microsoft.com/office/word/2015/wordml/symex" xmlns:wpg="http://schemas.microsoft.com/office/word/2010/wordprocessingGroup" xmlns:wpi="http://schemas.microsoft.com/office/word/2010/wordprocessingInk" xmlns:wne="http://schemas.microsoft.com/office/word/2006/wordml" xmlns:wps="http://schemas.microsoft.com/office/word/2010/wordprocessingShape" mc:Ignorable="w14 w15 w16se w16cid w16 w16cex w16sdtdh wp14">
+<w:hdr xmlns:wpc="http://schemas.microsoft.com/office/word/2010/wordprocessingCanvas" xmlns:cx="http://schemas.microsoft.com/office/drawing/2014/chartex" xmlns:cx1="http://schemas.microsoft.com/office/drawing/2015/9/8/chartex" xmlns:cx2="http://schemas.microsoft.com/office/drawing/2015/10/21/chartex" xmlns:cx3="http://schemas.microsoft.com/office/drawing/2016/5/9/chartex" xmlns:cx4="http://schemas.microsoft.com/office/drawing/2016/5/10/chartex" xmlns:cx5="http://schemas.microsoft.com/office/drawing/2016/5/11/chartex" xmlns:cx6="http://schemas.microsoft.com/office/drawing/2016/5/12/chartex" xmlns:cx7="http://schemas.microsoft.com/office/drawing/2016/5/13/chartex" xmlns:cx8="http://schemas.microsoft.com/office/drawing/2016/5/14/chartex" xmlns:mc="http://schemas.openxmlformats.org/markup-compatibility/2006" xmlns:aink="http://schemas.microsoft.com/office/drawing/2016/ink" xmlns:am3d="http://schemas.microsoft.com/office/drawing/2017/model3d" xmlns:o="urn:schemas-microsoft-com:office:office" xmlns:r="http://schemas.openxmlformats.org/officeDocument/2006/relationships" xmlns:m="http://schemas.openxmlformats.org/officeDocument/2006/math" xmlns:v="urn:schemas-microsoft-com:vml" xmlns:wp14="http://schemas.microsoft.com/office/word/2010/wordprocessingDrawing" xmlns:wp="http://schemas.openxmlformats.org/drawingml/2006/wordprocessingDrawing" xmlns:w10="urn:schemas-microsoft-com:office:word" xmlns:w="http://schemas.openxmlformats.org/wordprocessingml/2006/main" xmlns:w14="http://schemas.microsoft.com/office/word/2010/wordml" xmlns:w15="http://schemas.microsoft.com/office/word/2012/wordml" xmlns:w16cex="http://schemas.microsoft.com/office/word/2018/wordml/cex" xmlns:w16cid="http://schemas.microsoft.com/office/word/2016/wordml/cid" xmlns:w16="http://schemas.microsoft.com/office/word/2018/wordml" xmlns:w16se="http://schemas.microsoft.com/office/word/2015/wordml/symex" xmlns:wpg="http://schemas.microsoft.com/office/word/2010/wordprocessingGroup" xmlns:wpi="http://schemas.microsoft.com/office/word/2010/wordprocessingInk" xmlns:wne="http://schemas.microsoft.com/office/word/2006/wordml" xmlns:wps="http://schemas.microsoft.com/office/word/2010/wordprocessingShape" mc:Ignorable="w14 w15 w16se w16cid w16 w16cex wp14">
   <w:p>
     <w:pPr>
       <w:pStyle w:val="Koptekst"/>
@@ -3696,7 +3565,7 @@
 </file>
 
 <file path=word/numbering.xml><?xml version="1.0" encoding="utf-8"?>
-<w:numbering xmlns:wpc="http://schemas.microsoft.com/office/word/2010/wordprocessingCanvas" xmlns:cx="http://schemas.microsoft.com/office/drawing/2014/chartex" xmlns:cx1="http://schemas.microsoft.com/office/drawing/2015/9/8/chartex" xmlns:cx2="http://schemas.microsoft.com/office/drawing/2015/10/21/chartex" xmlns:cx3="http://schemas.microsoft.com/office/drawing/2016/5/9/chartex" xmlns:cx4="http://schemas.microsoft.com/office/drawing/2016/5/10/chartex" xmlns:cx5="http://schemas.microsoft.com/office/drawing/2016/5/11/chartex" xmlns:cx6="http://schemas.microsoft.com/office/drawing/2016/5/12/chartex" xmlns:cx7="http://schemas.microsoft.com/office/drawing/2016/5/13/chartex" xmlns:cx8="http://schemas.microsoft.com/office/drawing/2016/5/14/chartex" xmlns:mc="http://schemas.openxmlformats.org/markup-compatibility/2006" xmlns:aink="http://schemas.microsoft.com/office/drawing/2016/ink" xmlns:am3d="http://schemas.microsoft.com/office/drawing/2017/model3d" xmlns:o="urn:schemas-microsoft-com:office:office" xmlns:r="http://schemas.openxmlformats.org/officeDocument/2006/relationships" xmlns:m="http://schemas.openxmlformats.org/officeDocument/2006/math" xmlns:v="urn:schemas-microsoft-com:vml" xmlns:wp14="http://schemas.microsoft.com/office/word/2010/wordprocessingDrawing" xmlns:wp="http://schemas.openxmlformats.org/drawingml/2006/wordprocessingDrawing" xmlns:w10="urn:schemas-microsoft-com:office:word" xmlns:w="http://schemas.openxmlformats.org/wordprocessingml/2006/main" xmlns:w14="http://schemas.microsoft.com/office/word/2010/wordml" xmlns:w15="http://schemas.microsoft.com/office/word/2012/wordml" xmlns:w16cex="http://schemas.microsoft.com/office/word/2018/wordml/cex" xmlns:w16cid="http://schemas.microsoft.com/office/word/2016/wordml/cid" xmlns:w16="http://schemas.microsoft.com/office/word/2018/wordml" xmlns:w16sdtdh="http://schemas.microsoft.com/office/word/2020/wordml/sdtdatahash" xmlns:w16se="http://schemas.microsoft.com/office/word/2015/wordml/symex" xmlns:wpg="http://schemas.microsoft.com/office/word/2010/wordprocessingGroup" xmlns:wpi="http://schemas.microsoft.com/office/word/2010/wordprocessingInk" xmlns:wne="http://schemas.microsoft.com/office/word/2006/wordml" xmlns:wps="http://schemas.microsoft.com/office/word/2010/wordprocessingShape" mc:Ignorable="w14 w15 w16se w16cid w16 w16cex w16sdtdh wp14">
+<w:numbering xmlns:wpc="http://schemas.microsoft.com/office/word/2010/wordprocessingCanvas" xmlns:cx="http://schemas.microsoft.com/office/drawing/2014/chartex" xmlns:cx1="http://schemas.microsoft.com/office/drawing/2015/9/8/chartex" xmlns:cx2="http://schemas.microsoft.com/office/drawing/2015/10/21/chartex" xmlns:cx3="http://schemas.microsoft.com/office/drawing/2016/5/9/chartex" xmlns:cx4="http://schemas.microsoft.com/office/drawing/2016/5/10/chartex" xmlns:cx5="http://schemas.microsoft.com/office/drawing/2016/5/11/chartex" xmlns:cx6="http://schemas.microsoft.com/office/drawing/2016/5/12/chartex" xmlns:cx7="http://schemas.microsoft.com/office/drawing/2016/5/13/chartex" xmlns:cx8="http://schemas.microsoft.com/office/drawing/2016/5/14/chartex" xmlns:mc="http://schemas.openxmlformats.org/markup-compatibility/2006" xmlns:aink="http://schemas.microsoft.com/office/drawing/2016/ink" xmlns:am3d="http://schemas.microsoft.com/office/drawing/2017/model3d" xmlns:o="urn:schemas-microsoft-com:office:office" xmlns:r="http://schemas.openxmlformats.org/officeDocument/2006/relationships" xmlns:m="http://schemas.openxmlformats.org/officeDocument/2006/math" xmlns:v="urn:schemas-microsoft-com:vml" xmlns:wp14="http://schemas.microsoft.com/office/word/2010/wordprocessingDrawing" xmlns:wp="http://schemas.openxmlformats.org/drawingml/2006/wordprocessingDrawing" xmlns:w10="urn:schemas-microsoft-com:office:word" xmlns:w="http://schemas.openxmlformats.org/wordprocessingml/2006/main" xmlns:w14="http://schemas.microsoft.com/office/word/2010/wordml" xmlns:w15="http://schemas.microsoft.com/office/word/2012/wordml" xmlns:w16cex="http://schemas.microsoft.com/office/word/2018/wordml/cex" xmlns:w16cid="http://schemas.microsoft.com/office/word/2016/wordml/cid" xmlns:w16="http://schemas.microsoft.com/office/word/2018/wordml" xmlns:w16se="http://schemas.microsoft.com/office/word/2015/wordml/symex" xmlns:wpg="http://schemas.microsoft.com/office/word/2010/wordprocessingGroup" xmlns:wpi="http://schemas.microsoft.com/office/word/2010/wordprocessingInk" xmlns:wne="http://schemas.microsoft.com/office/word/2006/wordml" xmlns:wps="http://schemas.microsoft.com/office/word/2010/wordprocessingShape" mc:Ignorable="w14 w15 w16se w16cid w16 w16cex wp14">
   <w:abstractNum w:abstractNumId="0" w15:restartNumberingAfterBreak="0">
     <w:nsid w:val="52152B62"/>
     <w:multiLevelType w:val="hybridMultilevel"/>
@@ -3817,7 +3686,7 @@
 </file>
 
 <file path=word/styles.xml><?xml version="1.0" encoding="utf-8"?>
-<w:styles xmlns:mc="http://schemas.openxmlformats.org/markup-compatibility/2006" xmlns:r="http://schemas.openxmlformats.org/officeDocument/2006/relationships" xmlns:w="http://schemas.openxmlformats.org/wordprocessingml/2006/main" xmlns:w14="http://schemas.microsoft.com/office/word/2010/wordml" xmlns:w15="http://schemas.microsoft.com/office/word/2012/wordml" xmlns:w16cex="http://schemas.microsoft.com/office/word/2018/wordml/cex" xmlns:w16cid="http://schemas.microsoft.com/office/word/2016/wordml/cid" xmlns:w16="http://schemas.microsoft.com/office/word/2018/wordml" xmlns:w16sdtdh="http://schemas.microsoft.com/office/word/2020/wordml/sdtdatahash" xmlns:w16se="http://schemas.microsoft.com/office/word/2015/wordml/symex" mc:Ignorable="w14 w15 w16se w16cid w16 w16cex w16sdtdh">
+<w:styles xmlns:mc="http://schemas.openxmlformats.org/markup-compatibility/2006" xmlns:r="http://schemas.openxmlformats.org/officeDocument/2006/relationships" xmlns:w="http://schemas.openxmlformats.org/wordprocessingml/2006/main" xmlns:w14="http://schemas.microsoft.com/office/word/2010/wordml" xmlns:w15="http://schemas.microsoft.com/office/word/2012/wordml" xmlns:w16cex="http://schemas.microsoft.com/office/word/2018/wordml/cex" xmlns:w16cid="http://schemas.microsoft.com/office/word/2016/wordml/cid" xmlns:w16="http://schemas.microsoft.com/office/word/2018/wordml" xmlns:w16se="http://schemas.microsoft.com/office/word/2015/wordml/symex" mc:Ignorable="w14 w15 w16se w16cid w16 w16cex">
   <w:docDefaults>
     <w:rPrDefault>
       <w:rPr>
@@ -4284,6 +4153,7 @@
   <w:style w:type="character" w:default="1" w:styleId="Standaardalinea-lettertype">
     <w:name w:val="Default Paragraph Font"/>
     <w:uiPriority w:val="1"/>
+    <w:semiHidden/>
     <w:unhideWhenUsed/>
   </w:style>
   <w:style w:type="table" w:default="1" w:styleId="Standaardtabel">
@@ -4956,7 +4826,7 @@
 </file>
 
 <file path=word/glossary/document.xml><?xml version="1.0" encoding="utf-8"?>
-<w:glossaryDocument xmlns:wpc="http://schemas.microsoft.com/office/word/2010/wordprocessingCanvas" xmlns:cx="http://schemas.microsoft.com/office/drawing/2014/chartex" xmlns:cx1="http://schemas.microsoft.com/office/drawing/2015/9/8/chartex" xmlns:cx2="http://schemas.microsoft.com/office/drawing/2015/10/21/chartex" xmlns:cx3="http://schemas.microsoft.com/office/drawing/2016/5/9/chartex" xmlns:cx4="http://schemas.microsoft.com/office/drawing/2016/5/10/chartex" xmlns:cx5="http://schemas.microsoft.com/office/drawing/2016/5/11/chartex" xmlns:cx6="http://schemas.microsoft.com/office/drawing/2016/5/12/chartex" xmlns:cx7="http://schemas.microsoft.com/office/drawing/2016/5/13/chartex" xmlns:cx8="http://schemas.microsoft.com/office/drawing/2016/5/14/chartex" xmlns:mc="http://schemas.openxmlformats.org/markup-compatibility/2006" xmlns:aink="http://schemas.microsoft.com/office/drawing/2016/ink" xmlns:am3d="http://schemas.microsoft.com/office/drawing/2017/model3d" xmlns:o="urn:schemas-microsoft-com:office:office" xmlns:r="http://schemas.openxmlformats.org/officeDocument/2006/relationships" xmlns:m="http://schemas.openxmlformats.org/officeDocument/2006/math" xmlns:v="urn:schemas-microsoft-com:vml" xmlns:wp14="http://schemas.microsoft.com/office/word/2010/wordprocessingDrawing" xmlns:wp="http://schemas.openxmlformats.org/drawingml/2006/wordprocessingDrawing" xmlns:w10="urn:schemas-microsoft-com:office:word" xmlns:w="http://schemas.openxmlformats.org/wordprocessingml/2006/main" xmlns:w14="http://schemas.microsoft.com/office/word/2010/wordml" xmlns:w15="http://schemas.microsoft.com/office/word/2012/wordml" xmlns:w16cex="http://schemas.microsoft.com/office/word/2018/wordml/cex" xmlns:w16cid="http://schemas.microsoft.com/office/word/2016/wordml/cid" xmlns:w16="http://schemas.microsoft.com/office/word/2018/wordml" xmlns:w16sdtdh="http://schemas.microsoft.com/office/word/2020/wordml/sdtdatahash" xmlns:w16se="http://schemas.microsoft.com/office/word/2015/wordml/symex" xmlns:wpg="http://schemas.microsoft.com/office/word/2010/wordprocessingGroup" xmlns:wpi="http://schemas.microsoft.com/office/word/2010/wordprocessingInk" xmlns:wne="http://schemas.microsoft.com/office/word/2006/wordml" xmlns:wps="http://schemas.microsoft.com/office/word/2010/wordprocessingShape" mc:Ignorable="w14 w15 w16se w16cid w16 w16cex w16sdtdh wp14">
+<w:glossaryDocument xmlns:wpc="http://schemas.microsoft.com/office/word/2010/wordprocessingCanvas" xmlns:cx="http://schemas.microsoft.com/office/drawing/2014/chartex" xmlns:cx1="http://schemas.microsoft.com/office/drawing/2015/9/8/chartex" xmlns:cx2="http://schemas.microsoft.com/office/drawing/2015/10/21/chartex" xmlns:cx3="http://schemas.microsoft.com/office/drawing/2016/5/9/chartex" xmlns:cx4="http://schemas.microsoft.com/office/drawing/2016/5/10/chartex" xmlns:cx5="http://schemas.microsoft.com/office/drawing/2016/5/11/chartex" xmlns:cx6="http://schemas.microsoft.com/office/drawing/2016/5/12/chartex" xmlns:cx7="http://schemas.microsoft.com/office/drawing/2016/5/13/chartex" xmlns:cx8="http://schemas.microsoft.com/office/drawing/2016/5/14/chartex" xmlns:mc="http://schemas.openxmlformats.org/markup-compatibility/2006" xmlns:aink="http://schemas.microsoft.com/office/drawing/2016/ink" xmlns:am3d="http://schemas.microsoft.com/office/drawing/2017/model3d" xmlns:o="urn:schemas-microsoft-com:office:office" xmlns:r="http://schemas.openxmlformats.org/officeDocument/2006/relationships" xmlns:m="http://schemas.openxmlformats.org/officeDocument/2006/math" xmlns:v="urn:schemas-microsoft-com:vml" xmlns:wp14="http://schemas.microsoft.com/office/word/2010/wordprocessingDrawing" xmlns:wp="http://schemas.openxmlformats.org/drawingml/2006/wordprocessingDrawing" xmlns:w10="urn:schemas-microsoft-com:office:word" xmlns:w="http://schemas.openxmlformats.org/wordprocessingml/2006/main" xmlns:w14="http://schemas.microsoft.com/office/word/2010/wordml" xmlns:w15="http://schemas.microsoft.com/office/word/2012/wordml" xmlns:w16cex="http://schemas.microsoft.com/office/word/2018/wordml/cex" xmlns:w16cid="http://schemas.microsoft.com/office/word/2016/wordml/cid" xmlns:w16="http://schemas.microsoft.com/office/word/2018/wordml" xmlns:w16se="http://schemas.microsoft.com/office/word/2015/wordml/symex" xmlns:wpg="http://schemas.microsoft.com/office/word/2010/wordprocessingGroup" xmlns:wpi="http://schemas.microsoft.com/office/word/2010/wordprocessingInk" xmlns:wne="http://schemas.microsoft.com/office/word/2006/wordml" xmlns:wps="http://schemas.microsoft.com/office/word/2010/wordprocessingShape" mc:Ignorable="w14 w15 w16se w16cid w16 w16cex wp14">
   <w:docParts>
     <w:docPart>
       <w:docPartPr>
@@ -5082,7 +4952,7 @@
 </file>
 
 <file path=word/glossary/fontTable.xml><?xml version="1.0" encoding="utf-8"?>
-<w:fonts xmlns:mc="http://schemas.openxmlformats.org/markup-compatibility/2006" xmlns:r="http://schemas.openxmlformats.org/officeDocument/2006/relationships" xmlns:w="http://schemas.openxmlformats.org/wordprocessingml/2006/main" xmlns:w14="http://schemas.microsoft.com/office/word/2010/wordml" xmlns:w15="http://schemas.microsoft.com/office/word/2012/wordml" xmlns:w16cex="http://schemas.microsoft.com/office/word/2018/wordml/cex" xmlns:w16cid="http://schemas.microsoft.com/office/word/2016/wordml/cid" xmlns:w16="http://schemas.microsoft.com/office/word/2018/wordml" xmlns:w16sdtdh="http://schemas.microsoft.com/office/word/2020/wordml/sdtdatahash" xmlns:w16se="http://schemas.microsoft.com/office/word/2015/wordml/symex" mc:Ignorable="w14 w15 w16se w16cid w16 w16cex w16sdtdh">
+<w:fonts xmlns:mc="http://schemas.openxmlformats.org/markup-compatibility/2006" xmlns:r="http://schemas.openxmlformats.org/officeDocument/2006/relationships" xmlns:w="http://schemas.openxmlformats.org/wordprocessingml/2006/main" xmlns:w14="http://schemas.microsoft.com/office/word/2010/wordml" xmlns:w15="http://schemas.microsoft.com/office/word/2012/wordml" xmlns:w16cex="http://schemas.microsoft.com/office/word/2018/wordml/cex" xmlns:w16cid="http://schemas.microsoft.com/office/word/2016/wordml/cid" xmlns:w16="http://schemas.microsoft.com/office/word/2018/wordml" xmlns:w16se="http://schemas.microsoft.com/office/word/2015/wordml/symex" mc:Ignorable="w14 w15 w16se w16cid w16 w16cex">
   <w:font w:name="Symbol">
     <w:panose1 w:val="05050102010706020507"/>
     <w:charset w:val="02"/>
@@ -5136,7 +5006,7 @@
 </file>
 
 <file path=word/glossary/settings.xml><?xml version="1.0" encoding="utf-8"?>
-<w:settings xmlns:mc="http://schemas.openxmlformats.org/markup-compatibility/2006" xmlns:o="urn:schemas-microsoft-com:office:office" xmlns:r="http://schemas.openxmlformats.org/officeDocument/2006/relationships" xmlns:m="http://schemas.openxmlformats.org/officeDocument/2006/math" xmlns:v="urn:schemas-microsoft-com:vml" xmlns:w10="urn:schemas-microsoft-com:office:word" xmlns:w="http://schemas.openxmlformats.org/wordprocessingml/2006/main" xmlns:w14="http://schemas.microsoft.com/office/word/2010/wordml" xmlns:w15="http://schemas.microsoft.com/office/word/2012/wordml" xmlns:w16cex="http://schemas.microsoft.com/office/word/2018/wordml/cex" xmlns:w16cid="http://schemas.microsoft.com/office/word/2016/wordml/cid" xmlns:w16="http://schemas.microsoft.com/office/word/2018/wordml" xmlns:w16sdtdh="http://schemas.microsoft.com/office/word/2020/wordml/sdtdatahash" xmlns:w16se="http://schemas.microsoft.com/office/word/2015/wordml/symex" xmlns:sl="http://schemas.openxmlformats.org/schemaLibrary/2006/main" mc:Ignorable="w14 w15 w16se w16cid w16 w16cex w16sdtdh">
+<w:settings xmlns:mc="http://schemas.openxmlformats.org/markup-compatibility/2006" xmlns:o="urn:schemas-microsoft-com:office:office" xmlns:r="http://schemas.openxmlformats.org/officeDocument/2006/relationships" xmlns:m="http://schemas.openxmlformats.org/officeDocument/2006/math" xmlns:v="urn:schemas-microsoft-com:vml" xmlns:w10="urn:schemas-microsoft-com:office:word" xmlns:w="http://schemas.openxmlformats.org/wordprocessingml/2006/main" xmlns:w14="http://schemas.microsoft.com/office/word/2010/wordml" xmlns:w15="http://schemas.microsoft.com/office/word/2012/wordml" xmlns:w16cex="http://schemas.microsoft.com/office/word/2018/wordml/cex" xmlns:w16cid="http://schemas.microsoft.com/office/word/2016/wordml/cid" xmlns:w16="http://schemas.microsoft.com/office/word/2018/wordml" xmlns:w16se="http://schemas.microsoft.com/office/word/2015/wordml/symex" xmlns:sl="http://schemas.openxmlformats.org/schemaLibrary/2006/main" mc:Ignorable="w14 w15 w16se w16cid w16 w16cex">
   <w:view w:val="normal"/>
   <w:defaultTabStop w:val="708"/>
   <w:hyphenationZone w:val="425"/>
@@ -5156,6 +5026,7 @@
     <w:rsid w:val="00AE3320"/>
     <w:rsid w:val="00CA6F11"/>
     <w:rsid w:val="00D030F0"/>
+    <w:rsid w:val="00DF646C"/>
     <w:rsid w:val="00EE5B12"/>
   </w:rsids>
   <m:mathPr>
@@ -5180,7 +5051,7 @@
 </file>
 
 <file path=word/glossary/styles.xml><?xml version="1.0" encoding="utf-8"?>
-<w:styles xmlns:mc="http://schemas.openxmlformats.org/markup-compatibility/2006" xmlns:r="http://schemas.openxmlformats.org/officeDocument/2006/relationships" xmlns:w="http://schemas.openxmlformats.org/wordprocessingml/2006/main" xmlns:w14="http://schemas.microsoft.com/office/word/2010/wordml" xmlns:w15="http://schemas.microsoft.com/office/word/2012/wordml" xmlns:w16cex="http://schemas.microsoft.com/office/word/2018/wordml/cex" xmlns:w16cid="http://schemas.microsoft.com/office/word/2016/wordml/cid" xmlns:w16="http://schemas.microsoft.com/office/word/2018/wordml" xmlns:w16sdtdh="http://schemas.microsoft.com/office/word/2020/wordml/sdtdatahash" xmlns:w16se="http://schemas.microsoft.com/office/word/2015/wordml/symex" mc:Ignorable="w14 w15 w16se w16cid w16 w16cex w16sdtdh">
+<w:styles xmlns:mc="http://schemas.openxmlformats.org/markup-compatibility/2006" xmlns:r="http://schemas.openxmlformats.org/officeDocument/2006/relationships" xmlns:w="http://schemas.openxmlformats.org/wordprocessingml/2006/main" xmlns:w14="http://schemas.microsoft.com/office/word/2010/wordml" xmlns:w15="http://schemas.microsoft.com/office/word/2012/wordml" xmlns:w16cex="http://schemas.microsoft.com/office/word/2018/wordml/cex" xmlns:w16cid="http://schemas.microsoft.com/office/word/2016/wordml/cid" xmlns:w16="http://schemas.microsoft.com/office/word/2018/wordml" xmlns:w16se="http://schemas.microsoft.com/office/word/2015/wordml/symex" mc:Ignorable="w14 w15 w16se w16cid w16 w16cex">
   <w:docDefaults>
     <w:rPrDefault>
       <w:rPr>
@@ -5632,7 +5503,7 @@
 </file>
 
 <file path=word/glossary/webSettings.xml><?xml version="1.0" encoding="utf-8"?>
-<w:webSettings xmlns:mc="http://schemas.openxmlformats.org/markup-compatibility/2006" xmlns:r="http://schemas.openxmlformats.org/officeDocument/2006/relationships" xmlns:w="http://schemas.openxmlformats.org/wordprocessingml/2006/main" xmlns:w14="http://schemas.microsoft.com/office/word/2010/wordml" xmlns:w15="http://schemas.microsoft.com/office/word/2012/wordml" xmlns:w16cex="http://schemas.microsoft.com/office/word/2018/wordml/cex" xmlns:w16cid="http://schemas.microsoft.com/office/word/2016/wordml/cid" xmlns:w16="http://schemas.microsoft.com/office/word/2018/wordml" xmlns:w16sdtdh="http://schemas.microsoft.com/office/word/2020/wordml/sdtdatahash" xmlns:w16se="http://schemas.microsoft.com/office/word/2015/wordml/symex" mc:Ignorable="w14 w15 w16se w16cid w16 w16cex w16sdtdh">
+<w:webSettings xmlns:mc="http://schemas.openxmlformats.org/markup-compatibility/2006" xmlns:r="http://schemas.openxmlformats.org/officeDocument/2006/relationships" xmlns:w="http://schemas.openxmlformats.org/wordprocessingml/2006/main" xmlns:w14="http://schemas.microsoft.com/office/word/2010/wordml" xmlns:w15="http://schemas.microsoft.com/office/word/2012/wordml" xmlns:w16cex="http://schemas.microsoft.com/office/word/2018/wordml/cex" xmlns:w16cid="http://schemas.microsoft.com/office/word/2016/wordml/cid" xmlns:w16="http://schemas.microsoft.com/office/word/2018/wordml" xmlns:w16se="http://schemas.microsoft.com/office/word/2015/wordml/symex" mc:Ignorable="w14 w15 w16se w16cid w16 w16cex">
   <w:optimizeForBrowser/>
   <w:allowPNG/>
 </w:webSettings>
@@ -5900,6 +5771,15 @@
 </file>
 
 <file path=customXml/item1.xml><?xml version="1.0" encoding="utf-8"?>
+<?mso-contentType ?>
+<FormTemplates xmlns="http://schemas.microsoft.com/sharepoint/v3/contenttype/forms">
+  <Display>DocumentLibraryForm</Display>
+  <Edit>DocumentLibraryForm</Edit>
+  <New>DocumentLibraryForm</New>
+</FormTemplates>
+</file>
+
+<file path=customXml/item2.xml><?xml version="1.0" encoding="utf-8"?>
 <p:properties xmlns:p="http://schemas.microsoft.com/office/2006/metadata/properties" xmlns:xsi="http://www.w3.org/2001/XMLSchema-instance" xmlns:pc="http://schemas.microsoft.com/office/infopath/2007/PartnerControls">
   <documentManagement>
     <jeb5123c558143d5ab1e1526e87a8da0 xmlns="b7e4e9fd-5e36-4299-889f-f6136aff670e">
@@ -5913,20 +5793,7 @@
 </p:properties>
 </file>
 
-<file path=customXml/item2.xml><?xml version="1.0" encoding="utf-8"?>
-<?mso-contentType ?>
-<FormTemplates xmlns="http://schemas.microsoft.com/sharepoint/v3/contenttype/forms">
-  <Display>DocumentLibraryForm</Display>
-  <Edit>DocumentLibraryForm</Edit>
-  <New>DocumentLibraryForm</New>
-</FormTemplates>
-</file>
-
 <file path=customXml/item3.xml><?xml version="1.0" encoding="utf-8"?>
-<b:Sources xmlns:b="http://schemas.openxmlformats.org/officeDocument/2006/bibliography" xmlns="http://schemas.openxmlformats.org/officeDocument/2006/bibliography" SelectedStyle="\APASixthEditionOfficeOnline.xsl" StyleName="APA" Version="6"/>
-</file>
-
-<file path=customXml/item4.xml><?xml version="1.0" encoding="utf-8"?>
 <ct:contentTypeSchema xmlns:ct="http://schemas.microsoft.com/office/2006/metadata/contentType" xmlns:ma="http://schemas.microsoft.com/office/2006/metadata/properties/metaAttributes" ct:_="" ma:_="" ma:contentTypeName="Document" ma:contentTypeID="0x0101000C5151218AB56640BDBA68249A073511" ma:contentTypeVersion="23" ma:contentTypeDescription="Een nieuw document maken." ma:contentTypeScope="" ma:versionID="a1da3f48426d5c2cead333d31125cb2a">
   <xsd:schema xmlns:xsd="http://www.w3.org/2001/XMLSchema" xmlns:xs="http://www.w3.org/2001/XMLSchema" xmlns:p="http://schemas.microsoft.com/office/2006/metadata/properties" xmlns:ns1="http://schemas.microsoft.com/sharepoint/v3" xmlns:ns2="b7e4e9fd-5e36-4299-889f-f6136aff670e" xmlns:ns3="fbafb59e-d651-4668-8e65-f7f85ceca18b" targetNamespace="http://schemas.microsoft.com/office/2006/metadata/properties" ma:root="true" ma:fieldsID="1529523bac735da72c0db022ce5932da" ns1:_="" ns2:_="" ns3:_="">
     <xsd:import namespace="http://schemas.microsoft.com/sharepoint/v3"/>
@@ -6201,7 +6068,19 @@
 </ct:contentTypeSchema>
 </file>
 
+<file path=customXml/item4.xml><?xml version="1.0" encoding="utf-8"?>
+<b:Sources xmlns:b="http://schemas.openxmlformats.org/officeDocument/2006/bibliography" xmlns="http://schemas.openxmlformats.org/officeDocument/2006/bibliography" SelectedStyle="\APASixthEditionOfficeOnline.xsl" StyleName="APA" Version="6"/>
+</file>
+
 <file path=customXml/itemProps1.xml><?xml version="1.0" encoding="utf-8"?>
+<ds:datastoreItem xmlns:ds="http://schemas.openxmlformats.org/officeDocument/2006/customXml" ds:itemID="{0A40A84B-351E-4840-98F4-E589742AB4BD}">
+  <ds:schemaRefs>
+    <ds:schemaRef ds:uri="http://schemas.microsoft.com/sharepoint/v3/contenttype/forms"/>
+  </ds:schemaRefs>
+</ds:datastoreItem>
+</file>
+
+<file path=customXml/itemProps2.xml><?xml version="1.0" encoding="utf-8"?>
 <ds:datastoreItem xmlns:ds="http://schemas.openxmlformats.org/officeDocument/2006/customXml" ds:itemID="{7F26A801-F9B6-4CC3-B424-63B0B431BCCF}">
   <ds:schemaRefs>
     <ds:schemaRef ds:uri="http://schemas.microsoft.com/office/2006/metadata/properties"/>
@@ -6213,23 +6092,7 @@
 </ds:datastoreItem>
 </file>
 
-<file path=customXml/itemProps2.xml><?xml version="1.0" encoding="utf-8"?>
-<ds:datastoreItem xmlns:ds="http://schemas.openxmlformats.org/officeDocument/2006/customXml" ds:itemID="{0A40A84B-351E-4840-98F4-E589742AB4BD}">
-  <ds:schemaRefs>
-    <ds:schemaRef ds:uri="http://schemas.microsoft.com/sharepoint/v3/contenttype/forms"/>
-  </ds:schemaRefs>
-</ds:datastoreItem>
-</file>
-
 <file path=customXml/itemProps3.xml><?xml version="1.0" encoding="utf-8"?>
-<ds:datastoreItem xmlns:ds="http://schemas.openxmlformats.org/officeDocument/2006/customXml" ds:itemID="{1C9FF0A5-5B26-4A67-8BBD-DC35EF13A75D}">
-  <ds:schemaRefs>
-    <ds:schemaRef ds:uri="http://schemas.openxmlformats.org/officeDocument/2006/bibliography"/>
-  </ds:schemaRefs>
-</ds:datastoreItem>
-</file>
-
-<file path=customXml/itemProps4.xml><?xml version="1.0" encoding="utf-8"?>
 <ds:datastoreItem xmlns:ds="http://schemas.openxmlformats.org/officeDocument/2006/customXml" ds:itemID="{E856AEB2-62EC-4D02-BB63-02D1C2371961}">
   <ds:schemaRefs>
     <ds:schemaRef ds:uri="http://schemas.microsoft.com/office/2006/metadata/contentType"/>
@@ -6247,4 +6110,12 @@
     <ds:schemaRef ds:uri="http://schemas.microsoft.com/internal/obd"/>
   </ds:schemaRefs>
 </ds:datastoreItem>
+</file>
+
+<file path=customXml/itemProps4.xml><?xml version="1.0" encoding="utf-8"?>
+<ds:datastoreItem xmlns:ds="http://schemas.openxmlformats.org/officeDocument/2006/customXml" ds:itemID="{1C9FF0A5-5B26-4A67-8BBD-DC35EF13A75D}">
+  <ds:schemaRefs>
+    <ds:schemaRef ds:uri="http://schemas.openxmlformats.org/officeDocument/2006/bibliography"/>
+  </ds:schemaRefs>
+</ds:datastoreItem>
 </file>
</xml_diff>